<commit_message>
Update USE-CASES noted-app final edit.docx
mikro allages sta use cases mou!!
</commit_message>
<xml_diff>
--- a/Use Casesv0.3/USE-CASES noted-app final edit.docx
+++ b/Use Casesv0.3/USE-CASES noted-app final edit.docx
@@ -21,7 +21,7 @@
         <mc:AlternateContent>
           <mc:Choice Requires="wps">
             <w:drawing>
-              <wp:anchor behindDoc="1" distT="0" distB="0" distL="635" distR="0" simplePos="0" locked="0" layoutInCell="1" allowOverlap="1" relativeHeight="75" wp14:anchorId="13D6BAAE">
+              <wp:anchor behindDoc="1" distT="0" distB="0" distL="635" distR="0" simplePos="0" locked="0" layoutInCell="1" allowOverlap="1" relativeHeight="70" wp14:anchorId="13D6BAAE">
                 <wp:simplePos x="0" y="0"/>
                 <wp:positionH relativeFrom="column">
                   <wp:posOffset>-816610</wp:posOffset>
@@ -97,7 +97,7 @@
         <mc:AlternateContent>
           <mc:Choice Requires="wps">
             <w:drawing>
-              <wp:anchor behindDoc="0" distT="0" distB="9525" distL="0" distR="0" simplePos="0" locked="0" layoutInCell="1" allowOverlap="1" relativeHeight="80" wp14:anchorId="1D2EAB38">
+              <wp:anchor behindDoc="0" distT="0" distB="9525" distL="0" distR="0" simplePos="0" locked="0" layoutInCell="1" allowOverlap="1" relativeHeight="75" wp14:anchorId="1D2EAB38">
                 <wp:simplePos x="0" y="0"/>
                 <wp:positionH relativeFrom="column">
                   <wp:posOffset>-627380</wp:posOffset>
@@ -411,7 +411,7 @@
         <mc:AlternateContent>
           <mc:Choice Requires="wps">
             <w:drawing>
-              <wp:anchor behindDoc="1" distT="193675" distB="390525" distL="193675" distR="390525" simplePos="0" locked="0" layoutInCell="1" allowOverlap="1" relativeHeight="76" wp14:anchorId="0A6A16B1">
+              <wp:anchor behindDoc="1" distT="193675" distB="390525" distL="193675" distR="390525" simplePos="0" locked="0" layoutInCell="1" allowOverlap="1" relativeHeight="71" wp14:anchorId="0A6A16B1">
                 <wp:simplePos x="0" y="0"/>
                 <wp:positionH relativeFrom="column">
                   <wp:posOffset>803910</wp:posOffset>
@@ -2052,7 +2052,7 @@
       </w:pPr>
       <w:r>
         <w:drawing>
-          <wp:anchor behindDoc="1" distT="0" distB="0" distL="0" distR="0" simplePos="0" locked="0" layoutInCell="1" allowOverlap="1" relativeHeight="78">
+          <wp:anchor behindDoc="1" distT="0" distB="0" distL="0" distR="0" simplePos="0" locked="0" layoutInCell="1" allowOverlap="1" relativeHeight="73">
             <wp:simplePos x="0" y="0"/>
             <wp:positionH relativeFrom="column">
               <wp:posOffset>2578735</wp:posOffset>
@@ -2211,7 +2211,7 @@
           <w:lang w:val="el-GR"/>
         </w:rPr>
         <w:drawing>
-          <wp:anchor behindDoc="1" distT="0" distB="0" distL="0" distR="0" simplePos="0" locked="0" layoutInCell="1" allowOverlap="1" relativeHeight="77">
+          <wp:anchor behindDoc="1" distT="0" distB="0" distL="0" distR="0" simplePos="0" locked="0" layoutInCell="1" allowOverlap="1" relativeHeight="72">
             <wp:simplePos x="0" y="0"/>
             <wp:positionH relativeFrom="column">
               <wp:posOffset>1997075</wp:posOffset>
@@ -2432,7 +2432,7 @@
           <w:lang w:val="el-GR"/>
         </w:rPr>
         <w:drawing>
-          <wp:anchor behindDoc="1" distT="0" distB="0" distL="0" distR="0" simplePos="0" locked="0" layoutInCell="1" allowOverlap="1" relativeHeight="79">
+          <wp:anchor behindDoc="1" distT="0" distB="0" distL="0" distR="0" simplePos="0" locked="0" layoutInCell="1" allowOverlap="1" relativeHeight="74">
             <wp:simplePos x="0" y="0"/>
             <wp:positionH relativeFrom="column">
               <wp:posOffset>2877185</wp:posOffset>
@@ -3051,7 +3051,29 @@
           <w:lang w:val="el-GR" w:eastAsia="en-US"/>
           <w14:ligatures w14:val="standardContextual"/>
         </w:rPr>
-        <w:t>Το σύστημα φορτώνει τις πληροφορίες της κυκλοφορίας από την βάση δεδομένων.</w:t>
+        <w:t xml:space="preserve">Το σύστημα </w:t>
+      </w:r>
+      <w:r>
+        <w:rPr>
+          <w:rFonts w:eastAsia="Aptos" w:ascii="Aptos" w:hAnsi="Aptos"/>
+          <w:kern w:val="2"/>
+          <w:sz w:val="28"/>
+          <w:szCs w:val="28"/>
+          <w:lang w:val="el-GR" w:eastAsia="en-US"/>
+          <w14:ligatures w14:val="standardContextual"/>
+        </w:rPr>
+        <w:t>ανακά</w:t>
+      </w:r>
+      <w:r>
+        <w:rPr>
+          <w:rFonts w:eastAsia="Aptos" w:ascii="Aptos" w:hAnsi="Aptos"/>
+          <w:kern w:val="2"/>
+          <w:sz w:val="28"/>
+          <w:szCs w:val="28"/>
+          <w:lang w:val="el-GR" w:eastAsia="en-US"/>
+          <w14:ligatures w14:val="standardContextual"/>
+        </w:rPr>
+        <w:t xml:space="preserve"> τις πληροφορίες της κυκλοφορίας από την βάση δεδομένων.</w:t>
       </w:r>
     </w:p>
     <w:p>
@@ -3111,7 +3133,7 @@
           <w:lang w:val="el-GR" w:eastAsia="en-US"/>
           <w14:ligatures w14:val="standardContextual"/>
         </w:rPr>
-        <w:t>Εναλλακτική Ροή 1</w:t>
+        <w:t xml:space="preserve">Εναλλακτική Ροή </w:t>
       </w:r>
     </w:p>
     <w:p>
@@ -3556,7 +3578,51 @@
           <w:lang w:val="el-GR" w:eastAsia="en-US"/>
           <w14:ligatures w14:val="standardContextual"/>
         </w:rPr>
-        <w:t>3.α.3. Το σύστημα εμφανίζει μνήμα στην οθόνη του χρήστη στο οποίο αναφέρει πως η κριτική του διαγράφτηκε και τους λόγους διαγραφής.</w:t>
+        <w:t>3.α.3. Το σύστημα εμφανίζει μ</w:t>
+      </w:r>
+      <w:r>
+        <w:rPr>
+          <w:rFonts w:eastAsia="Aptos" w:ascii="Aptos" w:hAnsi="Aptos"/>
+          <w:kern w:val="2"/>
+          <w:sz w:val="28"/>
+          <w:szCs w:val="28"/>
+          <w:lang w:val="el-GR" w:eastAsia="en-US"/>
+          <w14:ligatures w14:val="standardContextual"/>
+        </w:rPr>
+        <w:t>ύ</w:t>
+      </w:r>
+      <w:r>
+        <w:rPr>
+          <w:rFonts w:eastAsia="Aptos" w:ascii="Aptos" w:hAnsi="Aptos"/>
+          <w:kern w:val="2"/>
+          <w:sz w:val="28"/>
+          <w:szCs w:val="28"/>
+          <w:lang w:val="el-GR" w:eastAsia="en-US"/>
+          <w14:ligatures w14:val="standardContextual"/>
+        </w:rPr>
+        <w:t>ν</w:t>
+      </w:r>
+      <w:r>
+        <w:rPr>
+          <w:rFonts w:eastAsia="Aptos" w:ascii="Aptos" w:hAnsi="Aptos"/>
+          <w:kern w:val="2"/>
+          <w:sz w:val="28"/>
+          <w:szCs w:val="28"/>
+          <w:lang w:val="el-GR" w:eastAsia="en-US"/>
+          <w14:ligatures w14:val="standardContextual"/>
+        </w:rPr>
+        <w:t>η</w:t>
+      </w:r>
+      <w:r>
+        <w:rPr>
+          <w:rFonts w:eastAsia="Aptos" w:ascii="Aptos" w:hAnsi="Aptos"/>
+          <w:kern w:val="2"/>
+          <w:sz w:val="28"/>
+          <w:szCs w:val="28"/>
+          <w:lang w:val="el-GR" w:eastAsia="en-US"/>
+          <w14:ligatures w14:val="standardContextual"/>
+        </w:rPr>
+        <w:t>μα στην οθόνη του χρήστη στο οποίο αναφέρει πως η κριτική του διαγράφτηκε και τους λόγους διαγραφής.</w:t>
       </w:r>
     </w:p>
     <w:p>
@@ -7113,7 +7179,16 @@
           <w:szCs w:val="28"/>
           <w:lang w:val="el-GR"/>
         </w:rPr>
-        <w:t>5. Το σύστημα εμφανίζει μήνυμα στον καλλιτέχνη «Είστε σίγουρος/η πως επιθυμείτε την ανάρτηση της εκδήλωσης». ΝΑΙ / ΟΧΙ ? .</w:t>
+        <w:t>5</w:t>
+      </w:r>
+      <w:r>
+        <w:rPr>
+          <w:rFonts w:ascii="Aptos" w:hAnsi="Aptos"/>
+          <w:sz w:val="28"/>
+          <w:szCs w:val="28"/>
+          <w:lang w:val="el-GR"/>
+        </w:rPr>
+        <w:t>. Το σύστημα αναρτάει την μουσική εκδήλωση και ενημερώνει την λίστα εκδηλώσεων στην βάση δεδομένων.</w:t>
       </w:r>
     </w:p>
     <w:p>
@@ -7133,47 +7208,87 @@
           <w:szCs w:val="28"/>
           <w:lang w:val="el-GR"/>
         </w:rPr>
-        <w:t>6. Ο Καλλιτέχνης επιλέγει την επιλογή ΝΑΙ.</w:t>
-      </w:r>
-    </w:p>
-    <w:p>
-      <w:pPr>
-        <w:pStyle w:val="Normal"/>
-        <w:spacing w:lineRule="auto" w:line="360" w:before="0" w:after="160"/>
-        <w:jc w:val="both"/>
+        <w:t>6.</w:t>
+      </w:r>
+      <w:r>
         <w:rPr>
           <w:rFonts w:ascii="Aptos" w:hAnsi="Aptos"/>
-          <w:lang w:val="el-GR"/>
-        </w:rPr>
-      </w:pPr>
-      <w:r>
+          <w:sz w:val="28"/>
+          <w:szCs w:val="28"/>
+          <w:lang w:val="el-GR"/>
+        </w:rPr>
+        <w:t xml:space="preserve"> Το σύστημα ανακατευθύνει τον χρήστη στην αρχική οθόνη.</w:t>
+      </w:r>
+    </w:p>
+    <w:p>
+      <w:pPr>
+        <w:pStyle w:val="Normal"/>
+        <w:spacing w:lineRule="auto" w:line="276" w:before="0" w:after="160"/>
+        <w:rPr>
+          <w:rFonts w:ascii="Aptos" w:hAnsi="Aptos" w:eastAsia="Aptos"/>
+          <w:b/>
+          <w:bCs/>
+          <w:kern w:val="2"/>
+          <w:sz w:val="28"/>
+          <w:szCs w:val="28"/>
+          <w:lang w:val="el-GR" w:eastAsia="en-US"/>
+          <w14:ligatures w14:val="standardContextual"/>
+        </w:rPr>
+      </w:pPr>
+      <w:r>
+        <w:rPr>
+          <w:rFonts w:eastAsia="Aptos" w:ascii="Aptos" w:hAnsi="Aptos"/>
+          <w:b/>
+          <w:bCs/>
+          <w:kern w:val="2"/>
+          <w:sz w:val="28"/>
+          <w:szCs w:val="28"/>
+          <w:lang w:val="el-GR" w:eastAsia="en-US"/>
+          <w14:ligatures w14:val="standardContextual"/>
+        </w:rPr>
+        <w:t xml:space="preserve">Εναλλακτική Ροή </w:t>
+      </w:r>
+    </w:p>
+    <w:p>
+      <w:pPr>
+        <w:pStyle w:val="Normal"/>
+        <w:spacing w:lineRule="auto" w:line="276" w:before="0" w:after="160"/>
         <w:rPr>
           <w:rFonts w:ascii="Aptos" w:hAnsi="Aptos"/>
           <w:sz w:val="28"/>
           <w:szCs w:val="28"/>
           <w:lang w:val="el-GR"/>
         </w:rPr>
-        <w:t>7. Το σύστημα αναρτάει την μουσική εκδήλωση και ενημερώνει την λίστα εκδηλώσεων στην βάση δεδομένων.</w:t>
-      </w:r>
-    </w:p>
-    <w:p>
-      <w:pPr>
-        <w:pStyle w:val="Normal"/>
-        <w:spacing w:lineRule="auto" w:line="360" w:before="0" w:after="160"/>
-        <w:jc w:val="both"/>
+      </w:pPr>
+      <w:r>
         <w:rPr>
           <w:rFonts w:ascii="Aptos" w:hAnsi="Aptos"/>
-          <w:lang w:val="el-GR"/>
-        </w:rPr>
-      </w:pPr>
-      <w:r>
+          <w:sz w:val="28"/>
+          <w:szCs w:val="28"/>
+          <w:lang w:val="el-GR"/>
+        </w:rPr>
+        <w:t>2.α.1 Ο Καλλιτέχνης δεν εισάγει τις πληροφορίες που αφορούν την εκδήλωση.</w:t>
+      </w:r>
+    </w:p>
+    <w:p>
+      <w:pPr>
+        <w:pStyle w:val="Normal"/>
+        <w:spacing w:lineRule="auto" w:line="276" w:before="0" w:after="160"/>
         <w:rPr>
           <w:rFonts w:ascii="Aptos" w:hAnsi="Aptos"/>
           <w:sz w:val="28"/>
           <w:szCs w:val="28"/>
           <w:lang w:val="el-GR"/>
         </w:rPr>
-        <w:t>8. Το σύστημα ανακατευθύνει τον χρήστη στην αρχική οθόνη.</w:t>
+      </w:pPr>
+      <w:r>
+        <w:rPr>
+          <w:rFonts w:ascii="Aptos" w:hAnsi="Aptos"/>
+          <w:sz w:val="28"/>
+          <w:szCs w:val="28"/>
+          <w:lang w:val="el-GR"/>
+        </w:rPr>
+        <w:t>2.α.2 Ο Καλλιτέχνης κάνει κλικ στο κουμπί “Αποθήκευση/Ανάρτηση”</w:t>
       </w:r>
     </w:p>
     <w:p>
@@ -7181,28 +7296,38 @@
         <w:pStyle w:val="Normal"/>
         <w:spacing w:lineRule="auto" w:line="276" w:before="0" w:after="160"/>
         <w:rPr>
-          <w:rFonts w:ascii="Aptos" w:hAnsi="Aptos" w:eastAsia="Aptos"/>
-          <w:b/>
-          <w:bCs/>
-          <w:kern w:val="2"/>
-          <w:sz w:val="28"/>
-          <w:szCs w:val="28"/>
-          <w:lang w:val="el-GR" w:eastAsia="en-US"/>
-          <w14:ligatures w14:val="standardContextual"/>
-        </w:rPr>
-      </w:pPr>
-      <w:r>
-        <w:rPr>
-          <w:rFonts w:eastAsia="Aptos" w:ascii="Aptos" w:hAnsi="Aptos"/>
-          <w:b/>
-          <w:bCs/>
-          <w:kern w:val="2"/>
-          <w:sz w:val="28"/>
-          <w:szCs w:val="28"/>
-          <w:lang w:val="el-GR" w:eastAsia="en-US"/>
-          <w14:ligatures w14:val="standardContextual"/>
-        </w:rPr>
-        <w:t>Εναλλακτική Ροή  1</w:t>
+          <w:rFonts w:ascii="Aptos" w:hAnsi="Aptos"/>
+          <w:sz w:val="28"/>
+          <w:szCs w:val="28"/>
+          <w:lang w:val="el-GR"/>
+        </w:rPr>
+      </w:pPr>
+      <w:r>
+        <w:rPr>
+          <w:rFonts w:ascii="Aptos" w:hAnsi="Aptos"/>
+          <w:sz w:val="28"/>
+          <w:szCs w:val="28"/>
+          <w:lang w:val="el-GR"/>
+        </w:rPr>
+        <w:t>2.α.3  Το σύστημα εμφανίζει μήνυμα στον καλλιτέχνη  «</w:t>
+      </w:r>
+      <w:r>
+        <w:rPr>
+          <w:rFonts w:ascii="Aptos" w:hAnsi="Aptos"/>
+          <w:sz w:val="28"/>
+          <w:szCs w:val="28"/>
+          <w:lang w:val="el-GR"/>
+        </w:rPr>
+        <w:t>Συμπληρώστε τουλάχιστον τίτλο και καλλιτέχνη</w:t>
+      </w:r>
+      <w:r>
+        <w:rPr>
+          <w:rFonts w:ascii="Aptos" w:hAnsi="Aptos"/>
+          <w:sz w:val="28"/>
+          <w:szCs w:val="28"/>
+          <w:lang w:val="el-GR"/>
+        </w:rPr>
+        <w:t>».</w:t>
       </w:r>
     </w:p>
     <w:p>
@@ -7210,84 +7335,21 @@
         <w:pStyle w:val="Normal"/>
         <w:spacing w:lineRule="auto" w:line="276" w:before="0" w:after="160"/>
         <w:rPr>
+          <w:rFonts w:ascii="Aptos" w:hAnsi="Aptos" w:eastAsia="Aptos"/>
+          <w:kern w:val="2"/>
+          <w:sz w:val="28"/>
+          <w:szCs w:val="28"/>
+          <w:lang w:val="el-GR" w:eastAsia="en-US"/>
+          <w14:ligatures w14:val="standardContextual"/>
+        </w:rPr>
+      </w:pPr>
+      <w:r>
+        <w:rPr>
           <w:rFonts w:ascii="Aptos" w:hAnsi="Aptos"/>
           <w:sz w:val="28"/>
           <w:szCs w:val="28"/>
           <w:lang w:val="el-GR"/>
         </w:rPr>
-      </w:pPr>
-      <w:r>
-        <w:rPr>
-          <w:rFonts w:ascii="Aptos" w:hAnsi="Aptos"/>
-          <w:sz w:val="28"/>
-          <w:szCs w:val="28"/>
-          <w:lang w:val="el-GR"/>
-        </w:rPr>
-        <w:t>2.α.1 Ο Καλλιτέχνης δεν εισάγει τις πληροφορίες που αφορούν την εκδήλωση.</w:t>
-      </w:r>
-    </w:p>
-    <w:p>
-      <w:pPr>
-        <w:pStyle w:val="Normal"/>
-        <w:spacing w:lineRule="auto" w:line="276" w:before="0" w:after="160"/>
-        <w:rPr>
-          <w:rFonts w:ascii="Aptos" w:hAnsi="Aptos"/>
-          <w:sz w:val="28"/>
-          <w:szCs w:val="28"/>
-          <w:lang w:val="el-GR"/>
-        </w:rPr>
-      </w:pPr>
-      <w:r>
-        <w:rPr>
-          <w:rFonts w:ascii="Aptos" w:hAnsi="Aptos"/>
-          <w:sz w:val="28"/>
-          <w:szCs w:val="28"/>
-          <w:lang w:val="el-GR"/>
-        </w:rPr>
-        <w:t>2.α.2 Ο Καλλιτέχνης κάνει κλικ στο κουμπί “Αποθήκευση/Ανάρτηση”</w:t>
-      </w:r>
-    </w:p>
-    <w:p>
-      <w:pPr>
-        <w:pStyle w:val="Normal"/>
-        <w:spacing w:lineRule="auto" w:line="276" w:before="0" w:after="160"/>
-        <w:rPr>
-          <w:rFonts w:ascii="Aptos" w:hAnsi="Aptos"/>
-          <w:sz w:val="28"/>
-          <w:szCs w:val="28"/>
-          <w:lang w:val="el-GR"/>
-        </w:rPr>
-      </w:pPr>
-      <w:r>
-        <w:rPr>
-          <w:rFonts w:ascii="Aptos" w:hAnsi="Aptos"/>
-          <w:sz w:val="28"/>
-          <w:szCs w:val="28"/>
-          <w:lang w:val="el-GR"/>
-        </w:rPr>
-        <w:t>2.α.3  Το σύστημα εμφανίζει μήνυμα στον καλλιτέχνη  «Δεν έχετε συμπληρώσει τα στοιχεία της εκδήλωσης».</w:t>
-      </w:r>
-    </w:p>
-    <w:p>
-      <w:pPr>
-        <w:pStyle w:val="Normal"/>
-        <w:spacing w:lineRule="auto" w:line="276" w:before="0" w:after="160"/>
-        <w:rPr>
-          <w:rFonts w:ascii="Aptos" w:hAnsi="Aptos" w:eastAsia="Aptos"/>
-          <w:kern w:val="2"/>
-          <w:sz w:val="28"/>
-          <w:szCs w:val="28"/>
-          <w:lang w:val="el-GR" w:eastAsia="en-US"/>
-          <w14:ligatures w14:val="standardContextual"/>
-        </w:rPr>
-      </w:pPr>
-      <w:r>
-        <w:rPr>
-          <w:rFonts w:ascii="Aptos" w:hAnsi="Aptos"/>
-          <w:sz w:val="28"/>
-          <w:szCs w:val="28"/>
-          <w:lang w:val="el-GR"/>
-        </w:rPr>
         <w:t xml:space="preserve">2.α.4 </w:t>
       </w:r>
       <w:r>
@@ -7300,74 +7362,6 @@
           <w14:ligatures w14:val="standardContextual"/>
         </w:rPr>
         <w:t>Η περίπτωση χρήσης επιστρέφει στο τρίτο βήμα της βασικής ροής.</w:t>
-      </w:r>
-    </w:p>
-    <w:p>
-      <w:pPr>
-        <w:pStyle w:val="Normal"/>
-        <w:spacing w:lineRule="auto" w:line="276" w:before="0" w:after="160"/>
-        <w:rPr>
-          <w:sz w:val="28"/>
-          <w:szCs w:val="28"/>
-          <w:lang w:val="el-GR"/>
-        </w:rPr>
-      </w:pPr>
-      <w:r>
-        <w:rPr>
-          <w:rFonts w:eastAsia="Aptos" w:ascii="Aptos" w:hAnsi="Aptos"/>
-          <w:b/>
-          <w:bCs/>
-          <w:kern w:val="2"/>
-          <w:sz w:val="28"/>
-          <w:szCs w:val="28"/>
-          <w:lang w:val="el-GR" w:eastAsia="en-US"/>
-          <w14:ligatures w14:val="standardContextual"/>
-        </w:rPr>
-        <w:t>Εναλλακτική Ροή  2</w:t>
-      </w:r>
-    </w:p>
-    <w:p>
-      <w:pPr>
-        <w:pStyle w:val="Normal"/>
-        <w:spacing w:lineRule="auto" w:line="276" w:before="0" w:after="160"/>
-        <w:rPr>
-          <w:sz w:val="28"/>
-          <w:szCs w:val="28"/>
-          <w:lang w:val="el-GR"/>
-        </w:rPr>
-      </w:pPr>
-      <w:r>
-        <w:rPr>
-          <w:rFonts w:eastAsia="Aptos" w:ascii="Aptos" w:hAnsi="Aptos"/>
-          <w:kern w:val="2"/>
-          <w:sz w:val="28"/>
-          <w:szCs w:val="28"/>
-          <w:lang w:val="el-GR" w:eastAsia="en-US"/>
-          <w14:ligatures w14:val="standardContextual"/>
-        </w:rPr>
-        <w:t>6.α.1 Ο Καλλιτέχνης επιλέγει την επιλογή ΟΧΙ.</w:t>
-      </w:r>
-    </w:p>
-    <w:p>
-      <w:pPr>
-        <w:pStyle w:val="Normal"/>
-        <w:spacing w:lineRule="auto" w:line="276" w:before="0" w:after="160"/>
-        <w:rPr>
-          <w:sz w:val="28"/>
-          <w:szCs w:val="28"/>
-          <w:lang w:val="el-GR"/>
-        </w:rPr>
-      </w:pPr>
-      <w:r>
-        <w:rPr>
-          <w:rFonts w:eastAsia="Aptos" w:ascii="Aptos" w:hAnsi="Aptos"/>
-          <w:kern w:val="2"/>
-          <w:sz w:val="28"/>
-          <w:szCs w:val="28"/>
-          <w:lang w:val="el-GR" w:eastAsia="en-US"/>
-          <w14:ligatures w14:val="standardContextual"/>
-        </w:rPr>
-        <w:t>6.α.2  Το σύστημα ανακατευθύνει τον χρήστη στην αρχική οθόνη.</w:t>
       </w:r>
     </w:p>
     <w:p>
@@ -7521,7 +7515,7 @@
       <mc:AlternateContent>
         <mc:Choice Requires="wps">
           <w:drawing>
-            <wp:anchor behindDoc="1" distT="0" distB="7620" distL="0" distR="0" simplePos="0" locked="0" layoutInCell="1" allowOverlap="1" relativeHeight="43" wp14:anchorId="6293F53F">
+            <wp:anchor behindDoc="1" distT="0" distB="7620" distL="0" distR="0" simplePos="0" locked="0" layoutInCell="1" allowOverlap="1" relativeHeight="39" wp14:anchorId="6293F53F">
               <wp:simplePos x="0" y="0"/>
               <wp:positionH relativeFrom="column">
                 <wp:posOffset>793750</wp:posOffset>
@@ -7590,7 +7584,7 @@
                         </w:p>
                         <w:p>
                           <w:pPr>
-                            <w:pStyle w:val="FrameContentsuser"/>
+                            <w:pStyle w:val="FrameContents"/>
                             <w:rPr>
                               <w:rFonts w:ascii="Arial" w:hAnsi="Arial" w:cs="Arial"/>
                               <w:color w:themeColor="accent3" w:val="666699"/>
@@ -7660,7 +7654,7 @@
                   </w:p>
                   <w:p>
                     <w:pPr>
-                      <w:pStyle w:val="FrameContentsuser"/>
+                      <w:pStyle w:val="FrameContents"/>
                       <w:rPr>
                         <w:rFonts w:ascii="Arial" w:hAnsi="Arial" w:cs="Arial"/>
                         <w:color w:themeColor="accent3" w:val="666699"/>
@@ -7690,7 +7684,7 @@
       <mc:AlternateContent>
         <mc:Choice Requires="wps">
           <w:drawing>
-            <wp:anchor behindDoc="1" distT="0" distB="0" distL="0" distR="0" simplePos="0" locked="0" layoutInCell="1" allowOverlap="1" relativeHeight="72" wp14:anchorId="2F8901E3">
+            <wp:anchor behindDoc="1" distT="0" distB="0" distL="0" distR="0" simplePos="0" locked="0" layoutInCell="1" allowOverlap="1" relativeHeight="67" wp14:anchorId="2F8901E3">
               <wp:simplePos x="0" y="0"/>
               <wp:positionH relativeFrom="column">
                 <wp:posOffset>-422910</wp:posOffset>
@@ -7729,7 +7723,7 @@
                       <w:txbxContent>
                         <w:p>
                           <w:pPr>
-                            <w:pStyle w:val="FrameContentsuser"/>
+                            <w:pStyle w:val="FrameContents"/>
                             <w:jc w:val="center"/>
                             <w:rPr>
                               <w:rFonts w:ascii="Arial" w:hAnsi="Arial" w:cs="Arial"/>
@@ -7802,7 +7796,7 @@
                 <w:txbxContent>
                   <w:p>
                     <w:pPr>
-                      <w:pStyle w:val="FrameContentsuser"/>
+                      <w:pStyle w:val="FrameContents"/>
                       <w:jc w:val="center"/>
                       <w:rPr>
                         <w:rFonts w:ascii="Arial" w:hAnsi="Arial" w:cs="Arial"/>
@@ -7891,7 +7885,7 @@
       <w:rPr>
         <w:rFonts w:cs="Arial" w:ascii="Arial" w:hAnsi="Arial"/>
       </w:rPr>
-      <w:t>14</w:t>
+      <w:t>13</w:t>
     </w:r>
     <w:r>
       <w:rPr>
@@ -7935,7 +7929,7 @@
       <mc:AlternateContent>
         <mc:Choice Requires="wps">
           <w:drawing>
-            <wp:anchor behindDoc="1" distT="0" distB="0" distL="0" distR="0" simplePos="0" locked="0" layoutInCell="1" allowOverlap="1" relativeHeight="15" wp14:anchorId="27C0CCBE">
+            <wp:anchor behindDoc="1" distT="0" distB="0" distL="0" distR="0" simplePos="0" locked="0" layoutInCell="1" allowOverlap="1" relativeHeight="14" wp14:anchorId="27C0CCBE">
               <wp:simplePos x="0" y="0"/>
               <wp:positionH relativeFrom="column">
                 <wp:posOffset>-1028700</wp:posOffset>
@@ -8021,7 +8015,7 @@
       <mc:AlternateContent>
         <mc:Choice Requires="wps">
           <w:drawing>
-            <wp:anchor behindDoc="1" distT="0" distB="7620" distL="0" distR="0" simplePos="0" locked="0" layoutInCell="1" allowOverlap="1" relativeHeight="43" wp14:anchorId="6293F53F">
+            <wp:anchor behindDoc="1" distT="0" distB="7620" distL="0" distR="0" simplePos="0" locked="0" layoutInCell="1" allowOverlap="1" relativeHeight="39" wp14:anchorId="6293F53F">
               <wp:simplePos x="0" y="0"/>
               <wp:positionH relativeFrom="column">
                 <wp:posOffset>793750</wp:posOffset>
@@ -8090,7 +8084,7 @@
                         </w:p>
                         <w:p>
                           <w:pPr>
-                            <w:pStyle w:val="FrameContentsuser"/>
+                            <w:pStyle w:val="FrameContents"/>
                             <w:rPr>
                               <w:rFonts w:ascii="Arial" w:hAnsi="Arial" w:cs="Arial"/>
                               <w:color w:themeColor="accent3" w:val="666699"/>
@@ -8160,7 +8154,7 @@
                   </w:p>
                   <w:p>
                     <w:pPr>
-                      <w:pStyle w:val="FrameContentsuser"/>
+                      <w:pStyle w:val="FrameContents"/>
                       <w:rPr>
                         <w:rFonts w:ascii="Arial" w:hAnsi="Arial" w:cs="Arial"/>
                         <w:color w:themeColor="accent3" w:val="666699"/>
@@ -8190,7 +8184,7 @@
       <mc:AlternateContent>
         <mc:Choice Requires="wps">
           <w:drawing>
-            <wp:anchor behindDoc="1" distT="0" distB="0" distL="0" distR="0" simplePos="0" locked="0" layoutInCell="1" allowOverlap="1" relativeHeight="72" wp14:anchorId="2F8901E3">
+            <wp:anchor behindDoc="1" distT="0" distB="0" distL="0" distR="0" simplePos="0" locked="0" layoutInCell="1" allowOverlap="1" relativeHeight="67" wp14:anchorId="2F8901E3">
               <wp:simplePos x="0" y="0"/>
               <wp:positionH relativeFrom="column">
                 <wp:posOffset>-422910</wp:posOffset>
@@ -8229,7 +8223,7 @@
                       <w:txbxContent>
                         <w:p>
                           <w:pPr>
-                            <w:pStyle w:val="FrameContentsuser"/>
+                            <w:pStyle w:val="FrameContents"/>
                             <w:jc w:val="center"/>
                             <w:rPr>
                               <w:rFonts w:ascii="Arial" w:hAnsi="Arial" w:cs="Arial"/>
@@ -8302,7 +8296,7 @@
                 <w:txbxContent>
                   <w:p>
                     <w:pPr>
-                      <w:pStyle w:val="FrameContentsuser"/>
+                      <w:pStyle w:val="FrameContents"/>
                       <w:jc w:val="center"/>
                       <w:rPr>
                         <w:rFonts w:ascii="Arial" w:hAnsi="Arial" w:cs="Arial"/>
@@ -8391,7 +8385,7 @@
       <w:rPr>
         <w:rFonts w:cs="Arial" w:ascii="Arial" w:hAnsi="Arial"/>
       </w:rPr>
-      <w:t>14</w:t>
+      <w:t>13</w:t>
     </w:r>
     <w:r>
       <w:rPr>
@@ -8435,7 +8429,7 @@
       <mc:AlternateContent>
         <mc:Choice Requires="wps">
           <w:drawing>
-            <wp:anchor behindDoc="1" distT="0" distB="0" distL="0" distR="0" simplePos="0" locked="0" layoutInCell="1" allowOverlap="1" relativeHeight="15" wp14:anchorId="27C0CCBE">
+            <wp:anchor behindDoc="1" distT="0" distB="0" distL="0" distR="0" simplePos="0" locked="0" layoutInCell="1" allowOverlap="1" relativeHeight="14" wp14:anchorId="27C0CCBE">
               <wp:simplePos x="0" y="0"/>
               <wp:positionH relativeFrom="column">
                 <wp:posOffset>-1028700</wp:posOffset>
@@ -10286,7 +10280,7 @@
       <w:kern w:val="0"/>
       <w:sz w:val="24"/>
       <w:szCs w:val="24"/>
-      <w:lang w:eastAsia="ko-KR" w:val="en-US" w:bidi="ar-SA"/>
+      <w:lang w:val="en-US" w:eastAsia="ko-KR" w:bidi="ar-SA"/>
     </w:rPr>
   </w:style>
   <w:style w:type="paragraph" w:styleId="Heading1">
@@ -10649,7 +10643,7 @@
       <w:jc w:val="left"/>
     </w:pPr>
     <w:rPr>
-      <w:rFonts w:ascii="Verdana" w:hAnsi="Verdana" w:cs="Arial" w:eastAsia="Batang"/>
+      <w:rFonts w:ascii="Verdana" w:hAnsi="Verdana" w:eastAsia="Batang" w:cs="Arial"/>
       <w:color w:val="auto"/>
       <w:kern w:val="0"/>
       <w:sz w:val="24"/>
@@ -10869,7 +10863,7 @@
       <w:jc w:val="left"/>
     </w:pPr>
     <w:rPr>
-      <w:rFonts w:ascii="Arial" w:hAnsi="Arial" w:cs="Arial" w:eastAsia="Batang"/>
+      <w:rFonts w:ascii="Arial" w:hAnsi="Arial" w:eastAsia="Batang" w:cs="Arial"/>
       <w:color w:val="000000"/>
       <w:kern w:val="0"/>
       <w:sz w:val="24"/>
@@ -10954,15 +10948,15 @@
       <w:lang w:val="el-GR"/>
     </w:rPr>
   </w:style>
-  <w:style w:type="paragraph" w:styleId="FrameContentsuser" w:customStyle="1">
-    <w:name w:val="Frame Contents (user)"/>
+  <w:style w:type="paragraph" w:styleId="FrameContents" w:customStyle="1">
+    <w:name w:val="Frame Contents"/>
     <w:basedOn w:val="Normal"/>
     <w:qFormat/>
     <w:pPr/>
     <w:rPr/>
   </w:style>
-  <w:style w:type="paragraph" w:styleId="FrameContents">
-    <w:name w:val="Frame Contents"/>
+  <w:style w:type="paragraph" w:styleId="FrameContentsuser">
+    <w:name w:val="Frame Contents (user)"/>
     <w:basedOn w:val="Normal"/>
     <w:qFormat/>
     <w:pPr/>

</xml_diff>